<commit_message>
Added initialization, cache dump and reset
</commit_message>
<xml_diff>
--- a/Панюхин_Никита_36_2.docx
+++ b/Панюхин_Никита_36_2.docx
@@ -3454,6 +3454,120 @@
     <w:p>
       <w:pPr>
         <w:pStyle w:val="a3"/>
+        <w:spacing w:before="0" w:beforeAutospacing="0" w:after="0" w:afterAutospacing="0"/>
+        <w:jc w:val="both"/>
+        <w:textAlignment w:val="baseline"/>
+        <w:rPr>
+          <w:color w:val="000000"/>
+          <w:sz w:val="28"/>
+          <w:szCs w:val="28"/>
+          <w:lang w:val="en-US"/>
+        </w:rPr>
+      </w:pPr>
+    </w:p>
+    <w:p>
+      <w:pPr>
+        <w:pStyle w:val="a3"/>
+        <w:spacing w:before="0" w:beforeAutospacing="0" w:after="0" w:afterAutospacing="0"/>
+        <w:jc w:val="both"/>
+        <w:textAlignment w:val="baseline"/>
+        <w:rPr>
+          <w:color w:val="000000"/>
+          <w:sz w:val="28"/>
+          <w:szCs w:val="28"/>
+          <w:lang w:val="en-US"/>
+        </w:rPr>
+      </w:pPr>
+    </w:p>
+    <w:p>
+      <w:pPr>
+        <w:pStyle w:val="a3"/>
+        <w:spacing w:before="0" w:beforeAutospacing="0" w:after="0" w:afterAutospacing="0"/>
+        <w:jc w:val="both"/>
+        <w:textAlignment w:val="baseline"/>
+        <w:rPr>
+          <w:color w:val="000000"/>
+          <w:sz w:val="28"/>
+          <w:szCs w:val="28"/>
+          <w:lang w:val="en-US"/>
+        </w:rPr>
+      </w:pPr>
+    </w:p>
+    <w:p>
+      <w:pPr>
+        <w:pStyle w:val="a3"/>
+        <w:spacing w:before="0" w:beforeAutospacing="0" w:after="0" w:afterAutospacing="0"/>
+        <w:jc w:val="both"/>
+        <w:textAlignment w:val="baseline"/>
+        <w:rPr>
+          <w:color w:val="000000"/>
+          <w:sz w:val="28"/>
+          <w:szCs w:val="28"/>
+          <w:lang w:val="en-US"/>
+        </w:rPr>
+      </w:pPr>
+    </w:p>
+    <w:p>
+      <w:pPr>
+        <w:pStyle w:val="a3"/>
+        <w:spacing w:before="0" w:beforeAutospacing="0" w:after="0" w:afterAutospacing="0"/>
+        <w:jc w:val="both"/>
+        <w:textAlignment w:val="baseline"/>
+        <w:rPr>
+          <w:color w:val="000000"/>
+          <w:sz w:val="28"/>
+          <w:szCs w:val="28"/>
+          <w:lang w:val="en-US"/>
+        </w:rPr>
+      </w:pPr>
+    </w:p>
+    <w:p>
+      <w:pPr>
+        <w:pStyle w:val="a3"/>
+        <w:spacing w:before="0" w:beforeAutospacing="0" w:after="0" w:afterAutospacing="0"/>
+        <w:jc w:val="both"/>
+        <w:textAlignment w:val="baseline"/>
+        <w:rPr>
+          <w:color w:val="000000"/>
+          <w:sz w:val="28"/>
+          <w:szCs w:val="28"/>
+          <w:lang w:val="en-US"/>
+        </w:rPr>
+      </w:pPr>
+    </w:p>
+    <w:p>
+      <w:pPr>
+        <w:pStyle w:val="a3"/>
+        <w:spacing w:before="0" w:beforeAutospacing="0" w:after="0" w:afterAutospacing="0"/>
+        <w:jc w:val="both"/>
+        <w:textAlignment w:val="baseline"/>
+        <w:rPr>
+          <w:color w:val="000000"/>
+          <w:sz w:val="28"/>
+          <w:szCs w:val="28"/>
+          <w:lang w:val="en-US"/>
+        </w:rPr>
+      </w:pPr>
+    </w:p>
+    <w:p>
+      <w:pPr>
+        <w:pStyle w:val="a3"/>
+        <w:spacing w:before="0" w:beforeAutospacing="0" w:after="0" w:afterAutospacing="0"/>
+        <w:jc w:val="both"/>
+        <w:textAlignment w:val="baseline"/>
+        <w:rPr>
+          <w:color w:val="000000"/>
+          <w:sz w:val="28"/>
+          <w:szCs w:val="28"/>
+          <w:lang w:val="en-US"/>
+        </w:rPr>
+      </w:pPr>
+      <w:bookmarkStart w:id="0" w:name="_GoBack"/>
+      <w:bookmarkEnd w:id="0"/>
+    </w:p>
+    <w:p>
+      <w:pPr>
+        <w:pStyle w:val="a3"/>
         <w:numPr>
           <w:ilvl w:val="0"/>
           <w:numId w:val="1"/>
@@ -3473,17 +3587,8 @@
           <w:sz w:val="28"/>
           <w:szCs w:val="28"/>
         </w:rPr>
-        <w:t>Аналитическое решение задачи (решение вида написать код на языке высокого уровня, эмулирующего</w:t>
-      </w:r>
-      <w:bookmarkStart w:id="0" w:name="_GoBack"/>
-      <w:bookmarkEnd w:id="0"/>
-      <w:r>
-        <w:rPr>
-          <w:color w:val="000000"/>
-          <w:sz w:val="28"/>
-          <w:szCs w:val="28"/>
-        </w:rPr>
-        <w:t xml:space="preserve"> работу системы, будет засчитано).</w:t>
+        <w:lastRenderedPageBreak/>
+        <w:t>Аналитическое решение задачи (решение вида написать код на языке высокого уровня, эмулирующего работу системы, будет засчитано).</w:t>
       </w:r>
     </w:p>
     <w:p>

</xml_diff>

<commit_message>
Added fist command (part 1)
</commit_message>
<xml_diff>
--- a/Панюхин_Никита_36_2.docx
+++ b/Панюхин_Никита_36_2.docx
@@ -9,7 +9,7 @@
           <w:rFonts w:ascii="Times New Roman" w:eastAsia="Times New Roman" w:hAnsi="Times New Roman" w:cs="Times New Roman"/>
           <w:sz w:val="24"/>
           <w:szCs w:val="24"/>
-          <w:lang w:val="en-US" w:eastAsia="ru-RU"/>
+          <w:lang w:eastAsia="ru-RU"/>
         </w:rPr>
       </w:pPr>
     </w:p>
@@ -1161,7 +1161,16 @@
           <w:szCs w:val="28"/>
           <w:lang w:eastAsia="ru-RU"/>
         </w:rPr>
-        <w:t xml:space="preserve"> (</w:t>
+        <w:t xml:space="preserve"> </w:t>
+      </w:r>
+      <w:r>
+        <w:rPr>
+          <w:rFonts w:ascii="Times New Roman" w:eastAsia="Times New Roman" w:hAnsi="Times New Roman" w:cs="Times New Roman"/>
+          <w:sz w:val="28"/>
+          <w:szCs w:val="28"/>
+          <w:lang w:eastAsia="ru-RU"/>
+        </w:rPr>
+        <w:t>(</w:t>
       </w:r>
       <w:r>
         <w:rPr>
@@ -1178,7 +1187,16 @@
           <w:szCs w:val="28"/>
           <w:lang w:eastAsia="ru-RU"/>
         </w:rPr>
-        <w:t xml:space="preserve">): </w:t>
+        <w:t>)</w:t>
+      </w:r>
+      <w:r>
+        <w:rPr>
+          <w:rFonts w:ascii="Times New Roman" w:eastAsia="Times New Roman" w:hAnsi="Times New Roman" w:cs="Times New Roman"/>
+          <w:sz w:val="28"/>
+          <w:szCs w:val="28"/>
+          <w:lang w:eastAsia="ru-RU"/>
+        </w:rPr>
+        <w:t xml:space="preserve">: </w:t>
       </w:r>
       <w:r>
         <w:rPr>
@@ -1509,7 +1527,61 @@
           <w:b/>
           <w:lang w:val="en-US"/>
         </w:rPr>
-        <w:t>64 * 16 = 1024</w:t>
+        <w:t xml:space="preserve">64 </w:t>
+      </w:r>
+      <w:r>
+        <w:rPr>
+          <w:rFonts w:ascii="Consolas" w:hAnsi="Consolas"/>
+          <w:b/>
+          <w:lang w:val="en-US"/>
+        </w:rPr>
+        <w:t>×</w:t>
+      </w:r>
+      <w:r>
+        <w:rPr>
+          <w:rFonts w:ascii="Consolas" w:hAnsi="Consolas"/>
+          <w:b/>
+          <w:lang w:val="en-US"/>
+        </w:rPr>
+        <w:t xml:space="preserve"> 16</w:t>
+      </w:r>
+      <w:r>
+        <w:rPr>
+          <w:rFonts w:ascii="Consolas" w:hAnsi="Consolas"/>
+          <w:b/>
+          <w:lang w:val="en-US"/>
+        </w:rPr>
+        <w:t xml:space="preserve"> </w:t>
+      </w:r>
+      <w:r>
+        <w:rPr>
+          <w:rFonts w:ascii="Consolas" w:hAnsi="Consolas"/>
+          <w:b/>
+        </w:rPr>
+        <w:t>байт</w:t>
+      </w:r>
+      <w:r>
+        <w:rPr>
+          <w:rFonts w:ascii="Consolas" w:hAnsi="Consolas"/>
+          <w:b/>
+          <w:lang w:val="en-US"/>
+        </w:rPr>
+        <w:t xml:space="preserve"> = 1024</w:t>
+      </w:r>
+      <w:r>
+        <w:rPr>
+          <w:rFonts w:ascii="Consolas" w:hAnsi="Consolas"/>
+          <w:b/>
+          <w:lang w:val="en-US"/>
+        </w:rPr>
+        <w:t xml:space="preserve"> </w:t>
+      </w:r>
+      <w:r>
+        <w:rPr>
+          <w:rFonts w:ascii="Consolas" w:hAnsi="Consolas"/>
+          <w:b/>
+        </w:rPr>
+        <w:t>байт</w:t>
       </w:r>
     </w:p>
     <w:p>
@@ -1926,7 +1998,7 @@
                 <w:color w:val="000000"/>
                 <w:lang w:val="en-US"/>
               </w:rPr>
-              <m:t>512</m:t>
+              <m:t>32</m:t>
             </m:r>
           </m:e>
         </m:d>
@@ -1939,7 +2011,36 @@
           <w:color w:val="000000"/>
           <w:lang w:val="en-US"/>
         </w:rPr>
-        <w:t xml:space="preserve"> = 9</w:t>
+        <w:t xml:space="preserve"> = </w:t>
+      </w:r>
+      <w:r>
+        <w:rPr>
+          <w:rFonts w:ascii="Consolas" w:hAnsi="Consolas" w:cs="Courier New"/>
+          <w:b/>
+          <w:bCs/>
+          <w:color w:val="000000"/>
+          <w:lang w:val="en-US"/>
+        </w:rPr>
+        <w:t>5</w:t>
+      </w:r>
+      <w:r>
+        <w:rPr>
+          <w:rFonts w:ascii="Consolas" w:hAnsi="Consolas" w:cs="Courier New"/>
+          <w:b/>
+          <w:bCs/>
+          <w:color w:val="000000"/>
+          <w:lang w:val="en-US"/>
+        </w:rPr>
+        <w:t xml:space="preserve"> </w:t>
+      </w:r>
+      <w:r>
+        <w:rPr>
+          <w:rFonts w:ascii="Consolas" w:hAnsi="Consolas" w:cs="Courier New"/>
+          <w:b/>
+          <w:bCs/>
+          <w:color w:val="000000"/>
+        </w:rPr>
+        <w:t>бит</w:t>
       </w:r>
     </w:p>
     <w:p>
@@ -2178,6 +2279,31 @@
               </w:rPr>
               <m:t>16</m:t>
             </m:r>
+            <m:r>
+              <m:rPr>
+                <m:nor/>
+              </m:rPr>
+              <w:rPr>
+                <w:rFonts w:ascii="Cambria Math" w:hAnsi="Consolas" w:cs="Courier New"/>
+                <w:b/>
+                <w:bCs/>
+                <w:color w:val="000000"/>
+                <w:lang w:val="en-US"/>
+              </w:rPr>
+              <m:t xml:space="preserve"> </m:t>
+            </m:r>
+            <m:r>
+              <m:rPr>
+                <m:nor/>
+              </m:rPr>
+              <w:rPr>
+                <w:rFonts w:ascii="Cambria Math" w:hAnsi="Consolas" w:cs="Courier New"/>
+                <w:b/>
+                <w:bCs/>
+                <w:color w:val="000000"/>
+              </w:rPr>
+              <m:t>байт</m:t>
+            </m:r>
           </m:e>
         </m:d>
       </m:oMath>
@@ -2189,7 +2315,36 @@
           <w:color w:val="000000"/>
           <w:lang w:val="en-US"/>
         </w:rPr>
-        <w:t xml:space="preserve"> = 4</w:t>
+        <w:t xml:space="preserve"> = </w:t>
+      </w:r>
+      <w:r>
+        <w:rPr>
+          <w:rFonts w:ascii="Consolas" w:hAnsi="Consolas" w:cs="Courier New"/>
+          <w:b/>
+          <w:bCs/>
+          <w:color w:val="000000"/>
+          <w:lang w:val="en-US"/>
+        </w:rPr>
+        <w:t>7</w:t>
+      </w:r>
+      <w:r>
+        <w:rPr>
+          <w:rFonts w:ascii="Consolas" w:hAnsi="Consolas" w:cs="Courier New"/>
+          <w:b/>
+          <w:bCs/>
+          <w:color w:val="000000"/>
+          <w:lang w:val="en-US"/>
+        </w:rPr>
+        <w:t xml:space="preserve"> </w:t>
+      </w:r>
+      <w:r>
+        <w:rPr>
+          <w:rFonts w:ascii="Consolas" w:hAnsi="Consolas" w:cs="Courier New"/>
+          <w:b/>
+          <w:bCs/>
+          <w:color w:val="000000"/>
+        </w:rPr>
+        <w:t>бит</w:t>
       </w:r>
     </w:p>
     <w:p>
@@ -2464,6 +2619,31 @@
               </w:rPr>
               <m:t xml:space="preserve"> 1024</m:t>
             </m:r>
+            <m:r>
+              <m:rPr>
+                <m:nor/>
+              </m:rPr>
+              <w:rPr>
+                <w:rFonts w:ascii="Cambria Math" w:hAnsi="Consolas" w:cs="Courier New"/>
+                <w:b/>
+                <w:bCs/>
+                <w:color w:val="000000"/>
+                <w:lang w:val="en-US"/>
+              </w:rPr>
+              <m:t xml:space="preserve"> </m:t>
+            </m:r>
+            <m:r>
+              <m:rPr>
+                <m:nor/>
+              </m:rPr>
+              <w:rPr>
+                <w:rFonts w:ascii="Cambria Math" w:hAnsi="Consolas" w:cs="Courier New"/>
+                <w:b/>
+                <w:bCs/>
+                <w:color w:val="000000"/>
+              </w:rPr>
+              <m:t>байт</m:t>
+            </m:r>
           </m:e>
         </m:d>
       </m:oMath>
@@ -2475,7 +2655,36 @@
           <w:color w:val="000000"/>
           <w:lang w:val="en-US"/>
         </w:rPr>
-        <w:t xml:space="preserve"> = 19</w:t>
+        <w:t xml:space="preserve"> = </w:t>
+      </w:r>
+      <w:r>
+        <w:rPr>
+          <w:rFonts w:ascii="Consolas" w:hAnsi="Consolas" w:cs="Courier New"/>
+          <w:b/>
+          <w:bCs/>
+          <w:color w:val="000000"/>
+          <w:lang w:val="en-US"/>
+        </w:rPr>
+        <w:t>22</w:t>
+      </w:r>
+      <w:r>
+        <w:rPr>
+          <w:rFonts w:ascii="Consolas" w:hAnsi="Consolas" w:cs="Courier New"/>
+          <w:b/>
+          <w:bCs/>
+          <w:color w:val="000000"/>
+          <w:lang w:val="en-US"/>
+        </w:rPr>
+        <w:t xml:space="preserve"> </w:t>
+      </w:r>
+      <w:r>
+        <w:rPr>
+          <w:rFonts w:ascii="Consolas" w:hAnsi="Consolas" w:cs="Courier New"/>
+          <w:b/>
+          <w:bCs/>
+          <w:color w:val="000000"/>
+        </w:rPr>
+        <w:t>бит</w:t>
       </w:r>
     </w:p>
     <w:p>
@@ -2916,8 +3125,18 @@
                 <w:b/>
                 <w:bCs/>
                 <w:color w:val="000000"/>
-              </w:rPr>
-              <w:t>9 бит</w:t>
+                <w:lang w:val="en-US"/>
+              </w:rPr>
+              <w:t>5</w:t>
+            </w:r>
+            <w:r>
+              <w:rPr>
+                <w:rFonts w:ascii="Consolas" w:hAnsi="Consolas" w:cs="Courier New"/>
+                <w:b/>
+                <w:bCs/>
+                <w:color w:val="000000"/>
+              </w:rPr>
+              <w:t xml:space="preserve"> бит</w:t>
             </w:r>
           </w:p>
         </w:tc>
@@ -2945,8 +3164,18 @@
                 <w:b/>
                 <w:bCs/>
                 <w:color w:val="000000"/>
-              </w:rPr>
-              <w:t>4 бита</w:t>
+                <w:lang w:val="en-US"/>
+              </w:rPr>
+              <w:t>7</w:t>
+            </w:r>
+            <w:r>
+              <w:rPr>
+                <w:rFonts w:ascii="Consolas" w:hAnsi="Consolas" w:cs="Courier New"/>
+                <w:b/>
+                <w:bCs/>
+                <w:color w:val="000000"/>
+              </w:rPr>
+              <w:t xml:space="preserve"> бита</w:t>
             </w:r>
           </w:p>
         </w:tc>
@@ -3001,7 +3230,16 @@
                 <w:bCs/>
                 <w:color w:val="000000"/>
               </w:rPr>
-              <w:t>32 бита</w:t>
+              <w:t>2</w:t>
+            </w:r>
+            <w:r>
+              <w:rPr>
+                <w:rFonts w:ascii="Consolas" w:hAnsi="Consolas" w:cs="Courier New"/>
+                <w:b/>
+                <w:bCs/>
+                <w:color w:val="000000"/>
+              </w:rPr>
+              <w:t>2 бита</w:t>
             </w:r>
           </w:p>
         </w:tc>
@@ -3020,6 +3258,22 @@
           <w:lang w:val="en-US"/>
         </w:rPr>
       </w:pPr>
+    </w:p>
+    <w:p>
+      <w:pPr>
+        <w:pStyle w:val="a3"/>
+        <w:spacing w:before="0" w:beforeAutospacing="0" w:after="0" w:afterAutospacing="0"/>
+        <w:jc w:val="both"/>
+        <w:textAlignment w:val="baseline"/>
+        <w:rPr>
+          <w:color w:val="000000"/>
+          <w:sz w:val="28"/>
+          <w:szCs w:val="28"/>
+          <w:lang w:val="en-US"/>
+        </w:rPr>
+      </w:pPr>
+      <w:bookmarkStart w:id="0" w:name="_GoBack"/>
+      <w:bookmarkEnd w:id="0"/>
     </w:p>
     <w:p>
       <w:pPr>
@@ -3156,16 +3410,7 @@
           <w:color w:val="000000"/>
           <w:lang w:val="en-US"/>
         </w:rPr>
-        <w:t>ADDR1_BUS_SIZE =</w:t>
-      </w:r>
-      <w:r>
-        <w:rPr>
-          <w:rFonts w:ascii="Consolas" w:hAnsi="Consolas"/>
-          <w:b/>
-          <w:color w:val="000000"/>
-          <w:lang w:val="en-US"/>
-        </w:rPr>
-        <w:t xml:space="preserve"> </w:t>
+        <w:t xml:space="preserve">ADDR1_BUS_SIZE = </w:t>
       </w:r>
       <m:oMath>
         <m:r>
@@ -3177,7 +3422,7 @@
             <w:color w:val="000000"/>
             <w:lang w:val="en-US"/>
           </w:rPr>
-          <m:t>min</m:t>
+          <m:t>max</m:t>
         </m:r>
         <m:d>
           <m:dPr>
@@ -3290,7 +3535,7 @@
             <w:color w:val="000000"/>
             <w:lang w:val="en-US"/>
           </w:rPr>
-          <m:t>min</m:t>
+          <m:t>max</m:t>
         </m:r>
         <m:d>
           <m:dPr>
@@ -3338,7 +3583,7 @@
                 <w:color w:val="000000"/>
                 <w:lang w:val="en-US"/>
               </w:rPr>
-              <m:t>9</m:t>
+              <m:t>5</m:t>
             </m:r>
             <m:r>
               <m:rPr>
@@ -3349,18 +3594,7 @@
                 <w:color w:val="000000"/>
                 <w:lang w:val="en-US"/>
               </w:rPr>
-              <m:t>,</m:t>
-            </m:r>
-            <m:r>
-              <m:rPr>
-                <m:sty m:val="bi"/>
-              </m:rPr>
-              <w:rPr>
-                <w:rFonts w:ascii="Cambria Math" w:hAnsi="Cambria Math"/>
-                <w:color w:val="000000"/>
-                <w:lang w:val="en-US"/>
-              </w:rPr>
-              <m:t xml:space="preserve">  </m:t>
+              <m:t xml:space="preserve">,  </m:t>
             </m:r>
             <m:r>
               <m:rPr>
@@ -3372,7 +3606,7 @@
                 <w:color w:val="000000"/>
                 <w:lang w:val="en-US"/>
               </w:rPr>
-              <m:t>4</m:t>
+              <m:t>7</m:t>
             </m:r>
           </m:e>
         </m:d>
@@ -3384,7 +3618,25 @@
           <w:color w:val="000000"/>
           <w:lang w:val="en-US"/>
         </w:rPr>
-        <w:t xml:space="preserve"> = 19 </w:t>
+        <w:t xml:space="preserve"> = 1</w:t>
+      </w:r>
+      <w:r>
+        <w:rPr>
+          <w:rFonts w:ascii="Consolas" w:hAnsi="Consolas"/>
+          <w:b/>
+          <w:color w:val="000000"/>
+          <w:lang w:val="en-US"/>
+        </w:rPr>
+        <w:t>5</w:t>
+      </w:r>
+      <w:r>
+        <w:rPr>
+          <w:rFonts w:ascii="Consolas" w:hAnsi="Consolas"/>
+          <w:b/>
+          <w:color w:val="000000"/>
+          <w:lang w:val="en-US"/>
+        </w:rPr>
+        <w:t xml:space="preserve"> </w:t>
       </w:r>
       <w:r>
         <w:rPr>
@@ -3426,7 +3678,25 @@
           <w:color w:val="000000"/>
           <w:lang w:val="en-US"/>
         </w:rPr>
-        <w:t xml:space="preserve"> = 19 </w:t>
+        <w:t xml:space="preserve"> = 1</w:t>
+      </w:r>
+      <w:r>
+        <w:rPr>
+          <w:rFonts w:ascii="Consolas" w:hAnsi="Consolas"/>
+          <w:b/>
+          <w:color w:val="000000"/>
+          <w:lang w:val="en-US"/>
+        </w:rPr>
+        <w:t>5</w:t>
+      </w:r>
+      <w:r>
+        <w:rPr>
+          <w:rFonts w:ascii="Consolas" w:hAnsi="Consolas"/>
+          <w:b/>
+          <w:color w:val="000000"/>
+          <w:lang w:val="en-US"/>
+        </w:rPr>
+        <w:t xml:space="preserve"> </w:t>
       </w:r>
       <w:r>
         <w:rPr>
@@ -3562,8 +3832,6 @@
           <w:lang w:val="en-US"/>
         </w:rPr>
       </w:pPr>
-      <w:bookmarkStart w:id="0" w:name="_GoBack"/>
-      <w:bookmarkEnd w:id="0"/>
     </w:p>
     <w:p>
       <w:pPr>
@@ -3587,7 +3855,6 @@
           <w:sz w:val="28"/>
           <w:szCs w:val="28"/>
         </w:rPr>
-        <w:lastRenderedPageBreak/>
         <w:t>Аналитическое решение задачи (решение вида написать код на языке высокого уровня, эмулирующего работу системы, будет засчитано).</w:t>
       </w:r>
     </w:p>

</xml_diff>